<commit_message>
Update LD Diagrams 2
</commit_message>
<xml_diff>
--- a/LDDiagrams/Little_Dreamers_SRS_v1.0.docx
+++ b/LDDiagrams/Little_Dreamers_SRS_v1.0.docx
@@ -7809,10 +7809,10 @@
           <w:noProof/>
         </w:rPr>
         <w:drawing>
-          <wp:inline distT="0" distB="0" distL="0" distR="0" wp14:anchorId="7C793699" wp14:editId="6F80AD52">
-            <wp:extent cx="6762750" cy="6602730"/>
-            <wp:effectExtent l="0" t="0" r="0" b="7620"/>
-            <wp:docPr id="2136270575" name="Picture 1"/>
+          <wp:inline distT="0" distB="0" distL="0" distR="0" wp14:anchorId="7BDAF4C2" wp14:editId="0D0D0CB7">
+            <wp:extent cx="6791325" cy="6602730"/>
+            <wp:effectExtent l="0" t="0" r="9525" b="7620"/>
+            <wp:docPr id="949345355" name="Picture 1"/>
             <wp:cNvGraphicFramePr>
               <a:graphicFrameLocks xmlns:a="http://schemas.openxmlformats.org/drawingml/2006/main" noChangeAspect="1"/>
             </wp:cNvGraphicFramePr>
@@ -7820,7 +7820,7 @@
               <a:graphicData uri="http://schemas.openxmlformats.org/drawingml/2006/picture">
                 <pic:pic xmlns:pic="http://schemas.openxmlformats.org/drawingml/2006/picture">
                   <pic:nvPicPr>
-                    <pic:cNvPr id="2136270575" name="Picture 2136270575"/>
+                    <pic:cNvPr id="949345355" name="Picture 949345355"/>
                     <pic:cNvPicPr/>
                   </pic:nvPicPr>
                   <pic:blipFill>
@@ -7838,7 +7838,7 @@
                   <pic:spPr>
                     <a:xfrm>
                       <a:off x="0" y="0"/>
-                      <a:ext cx="6762750" cy="6602730"/>
+                      <a:ext cx="6791325" cy="6602730"/>
                     </a:xfrm>
                     <a:prstGeom prst="rect">
                       <a:avLst/>
@@ -9358,18 +9358,8 @@
                 <w:b/>
                 <w:color w:val="1F497D" w:themeColor="text2"/>
               </w:rPr>
-              <w:t>2</w:t>
+              <w:t>2) :</w:t>
             </w:r>
-            <w:proofErr w:type="gramStart"/>
-            <w:r>
-              <w:rPr>
-                <w:rFonts w:asciiTheme="minorHAnsi" w:hAnsiTheme="minorHAnsi"/>
-                <w:b/>
-                <w:color w:val="1F497D" w:themeColor="text2"/>
-              </w:rPr>
-              <w:t>) :</w:t>
-            </w:r>
-            <w:proofErr w:type="gramEnd"/>
             <w:r>
               <w:rPr>
                 <w:rFonts w:asciiTheme="minorHAnsi" w:hAnsiTheme="minorHAnsi"/>
@@ -10087,25 +10077,7 @@
                 <w:b/>
                 <w:color w:val="1F497D" w:themeColor="text2"/>
               </w:rPr>
-              <w:t xml:space="preserve"> &lt;</w:t>
-            </w:r>
-            <w:proofErr w:type="spellStart"/>
-            <w:r>
-              <w:rPr>
-                <w:rFonts w:asciiTheme="minorHAnsi" w:hAnsiTheme="minorHAnsi"/>
-                <w:b/>
-                <w:color w:val="1F497D" w:themeColor="text2"/>
-              </w:rPr>
-              <w:t>optinal</w:t>
-            </w:r>
-            <w:proofErr w:type="spellEnd"/>
-            <w:r>
-              <w:rPr>
-                <w:rFonts w:asciiTheme="minorHAnsi" w:hAnsiTheme="minorHAnsi"/>
-                <w:b/>
-                <w:color w:val="1F497D" w:themeColor="text2"/>
-              </w:rPr>
-              <w:t>&gt;</w:t>
+              <w:t xml:space="preserve"> &lt;optinal&gt;</w:t>
             </w:r>
           </w:p>
         </w:tc>
@@ -13683,12 +13655,18 @@
 </file>
 
 <file path=customXml/item1.xml><?xml version="1.0" encoding="utf-8"?>
-<b:Sources xmlns:b="http://schemas.openxmlformats.org/officeDocument/2006/bibliography" xmlns="http://schemas.openxmlformats.org/officeDocument/2006/bibliography" SelectedStyle="\APASixthEditionOfficeOnline.xsl" StyleName="APA" Version="6"/>
+<p:properties xmlns:p="http://schemas.microsoft.com/office/2006/metadata/properties" xmlns:xsi="http://www.w3.org/2001/XMLSchema-instance" xmlns:pc="http://schemas.microsoft.com/office/infopath/2007/PartnerControls">
+  <documentManagement/>
+</p:properties>
 </file>
 
 <file path=customXml/item2.xml><?xml version="1.0" encoding="utf-8"?>
 <?mso-contentType ?>
-<SharedContentType xmlns="Microsoft.SharePoint.Taxonomy.ContentTypeSync" SourceId="c0c03e98-688a-467b-905c-5430179d3aac" ContentTypeId="0x0101" PreviousValue="false"/>
+<FormTemplates xmlns="http://schemas.microsoft.com/sharepoint/v3/contenttype/forms">
+  <Display>DocumentLibraryForm</Display>
+  <Edit>DocumentLibraryForm</Edit>
+  <New>DocumentLibraryForm</New>
+</FormTemplates>
 </file>
 
 <file path=customXml/item3.xml><?xml version="1.0" encoding="utf-8"?>
@@ -13807,31 +13785,26 @@
 
 <file path=customXml/item4.xml><?xml version="1.0" encoding="utf-8"?>
 <?mso-contentType ?>
-<FormTemplates xmlns="http://schemas.microsoft.com/sharepoint/v3/contenttype/forms">
-  <Display>DocumentLibraryForm</Display>
-  <Edit>DocumentLibraryForm</Edit>
-  <New>DocumentLibraryForm</New>
-</FormTemplates>
+<SharedContentType xmlns="Microsoft.SharePoint.Taxonomy.ContentTypeSync" SourceId="c0c03e98-688a-467b-905c-5430179d3aac" ContentTypeId="0x0101" PreviousValue="false"/>
 </file>
 
 <file path=customXml/item5.xml><?xml version="1.0" encoding="utf-8"?>
-<p:properties xmlns:p="http://schemas.microsoft.com/office/2006/metadata/properties" xmlns:xsi="http://www.w3.org/2001/XMLSchema-instance" xmlns:pc="http://schemas.microsoft.com/office/infopath/2007/PartnerControls">
-  <documentManagement/>
-</p:properties>
+<b:Sources xmlns:b="http://schemas.openxmlformats.org/officeDocument/2006/bibliography" xmlns="http://schemas.openxmlformats.org/officeDocument/2006/bibliography" SelectedStyle="\APASixthEditionOfficeOnline.xsl" StyleName="APA" Version="6"/>
 </file>
 
 <file path=customXml/itemProps1.xml><?xml version="1.0" encoding="utf-8"?>
-<ds:datastoreItem xmlns:ds="http://schemas.openxmlformats.org/officeDocument/2006/customXml" ds:itemID="{41E17DAE-C921-4FBA-81CD-964B52D5FD27}">
+<ds:datastoreItem xmlns:ds="http://schemas.openxmlformats.org/officeDocument/2006/customXml" ds:itemID="{9BB04793-B449-4096-AFFF-A1FF695DC1BD}">
   <ds:schemaRefs>
-    <ds:schemaRef ds:uri="http://schemas.openxmlformats.org/officeDocument/2006/bibliography"/>
+    <ds:schemaRef ds:uri="http://schemas.microsoft.com/office/2006/metadata/properties"/>
+    <ds:schemaRef ds:uri="http://schemas.microsoft.com/office/infopath/2007/PartnerControls"/>
   </ds:schemaRefs>
 </ds:datastoreItem>
 </file>
 
 <file path=customXml/itemProps2.xml><?xml version="1.0" encoding="utf-8"?>
-<ds:datastoreItem xmlns:ds="http://schemas.openxmlformats.org/officeDocument/2006/customXml" ds:itemID="{3B40F0BF-406D-491E-A5AC-B33F21CEE4DB}">
+<ds:datastoreItem xmlns:ds="http://schemas.openxmlformats.org/officeDocument/2006/customXml" ds:itemID="{397CA99E-F439-498A-B644-DCBF9497F0B3}">
   <ds:schemaRefs>
-    <ds:schemaRef ds:uri="Microsoft.SharePoint.Taxonomy.ContentTypeSync"/>
+    <ds:schemaRef ds:uri="http://schemas.microsoft.com/sharepoint/v3/contenttype/forms"/>
   </ds:schemaRefs>
 </ds:datastoreItem>
 </file>
@@ -13853,18 +13826,17 @@
 </file>
 
 <file path=customXml/itemProps4.xml><?xml version="1.0" encoding="utf-8"?>
-<ds:datastoreItem xmlns:ds="http://schemas.openxmlformats.org/officeDocument/2006/customXml" ds:itemID="{397CA99E-F439-498A-B644-DCBF9497F0B3}">
+<ds:datastoreItem xmlns:ds="http://schemas.openxmlformats.org/officeDocument/2006/customXml" ds:itemID="{3B40F0BF-406D-491E-A5AC-B33F21CEE4DB}">
   <ds:schemaRefs>
-    <ds:schemaRef ds:uri="http://schemas.microsoft.com/sharepoint/v3/contenttype/forms"/>
+    <ds:schemaRef ds:uri="Microsoft.SharePoint.Taxonomy.ContentTypeSync"/>
   </ds:schemaRefs>
 </ds:datastoreItem>
 </file>
 
 <file path=customXml/itemProps5.xml><?xml version="1.0" encoding="utf-8"?>
-<ds:datastoreItem xmlns:ds="http://schemas.openxmlformats.org/officeDocument/2006/customXml" ds:itemID="{9BB04793-B449-4096-AFFF-A1FF695DC1BD}">
+<ds:datastoreItem xmlns:ds="http://schemas.openxmlformats.org/officeDocument/2006/customXml" ds:itemID="{41E17DAE-C921-4FBA-81CD-964B52D5FD27}">
   <ds:schemaRefs>
-    <ds:schemaRef ds:uri="http://schemas.microsoft.com/office/2006/metadata/properties"/>
-    <ds:schemaRef ds:uri="http://schemas.microsoft.com/office/infopath/2007/PartnerControls"/>
+    <ds:schemaRef ds:uri="http://schemas.openxmlformats.org/officeDocument/2006/bibliography"/>
   </ds:schemaRefs>
 </ds:datastoreItem>
 </file>
</xml_diff>

<commit_message>
ERD and datasets added
</commit_message>
<xml_diff>
--- a/LDDiagrams/Little_Dreamers_SRS_v1.0.docx
+++ b/LDDiagrams/Little_Dreamers_SRS_v1.0.docx
@@ -5767,7 +5767,7 @@
           <w:sz w:val="24"/>
           <w:szCs w:val="24"/>
         </w:rPr>
-        <w:t>The ability for the User (parent) to rate and comment on toys.</w:t>
+        <w:t>The ability for the User (parent) to rate toys.</w:t>
       </w:r>
     </w:p>
     <w:p>
@@ -7316,7 +7316,7 @@
           <w:sz w:val="24"/>
           <w:szCs w:val="24"/>
         </w:rPr>
-        <w:t>ate and comment on toys.</w:t>
+        <w:t>ate toys.</w:t>
       </w:r>
     </w:p>
     <w:p>
@@ -8743,22 +8743,6 @@
               </w:rPr>
               <w:t xml:space="preserve">Assumptions: </w:t>
             </w:r>
-            <w:r>
-              <w:rPr>
-                <w:rFonts w:asciiTheme="minorHAnsi" w:hAnsiTheme="minorHAnsi"/>
-                <w:b/>
-                <w:color w:val="1F497D" w:themeColor="text2"/>
-              </w:rPr>
-              <w:t>employees’ attributes will be provided by the CEP database</w:t>
-            </w:r>
-            <w:r>
-              <w:rPr>
-                <w:rFonts w:asciiTheme="minorHAnsi" w:hAnsiTheme="minorHAnsi"/>
-                <w:b/>
-                <w:color w:val="1F497D" w:themeColor="text2"/>
-              </w:rPr>
-              <w:t xml:space="preserve"> </w:t>
-            </w:r>
           </w:p>
         </w:tc>
       </w:tr>
@@ -8882,13 +8866,6 @@
                 <w:color w:val="1F497D" w:themeColor="text2"/>
               </w:rPr>
             </w:pPr>
-            <w:r>
-              <w:rPr>
-                <w:rFonts w:asciiTheme="minorHAnsi" w:hAnsiTheme="minorHAnsi"/>
-                <w:color w:val="1F497D" w:themeColor="text2"/>
-              </w:rPr>
-              <w:t>Request the system URL</w:t>
-            </w:r>
           </w:p>
         </w:tc>
         <w:tc>
@@ -8966,13 +8943,6 @@
                 <w:color w:val="1F497D" w:themeColor="text2"/>
               </w:rPr>
             </w:pPr>
-            <w:r>
-              <w:rPr>
-                <w:rFonts w:asciiTheme="minorHAnsi" w:hAnsiTheme="minorHAnsi"/>
-                <w:color w:val="1F497D" w:themeColor="text2"/>
-              </w:rPr>
-              <w:t>Opens all employees main page (employees will be sorted based on departments)</w:t>
-            </w:r>
           </w:p>
         </w:tc>
       </w:tr>
@@ -9019,13 +8989,6 @@
                 <w:color w:val="1F497D" w:themeColor="text2"/>
               </w:rPr>
             </w:pPr>
-            <w:r>
-              <w:rPr>
-                <w:rFonts w:asciiTheme="minorHAnsi" w:hAnsiTheme="minorHAnsi"/>
-                <w:color w:val="1F497D" w:themeColor="text2"/>
-              </w:rPr>
-              <w:t>Click on an employee</w:t>
-            </w:r>
           </w:p>
         </w:tc>
         <w:tc>
@@ -9102,13 +9065,6 @@
                 <w:color w:val="1F497D" w:themeColor="text2"/>
               </w:rPr>
             </w:pPr>
-            <w:r>
-              <w:rPr>
-                <w:rFonts w:asciiTheme="minorHAnsi" w:hAnsiTheme="minorHAnsi"/>
-                <w:color w:val="1F497D" w:themeColor="text2"/>
-              </w:rPr>
-              <w:t>Opens a modal to add course-related info</w:t>
-            </w:r>
           </w:p>
         </w:tc>
       </w:tr>
@@ -9153,13 +9109,6 @@
                 <w:color w:val="1F497D" w:themeColor="text2"/>
               </w:rPr>
             </w:pPr>
-            <w:r>
-              <w:rPr>
-                <w:rFonts w:asciiTheme="minorHAnsi" w:hAnsiTheme="minorHAnsi"/>
-                <w:color w:val="1F497D" w:themeColor="text2"/>
-              </w:rPr>
-              <w:t>Click Add course to employee</w:t>
-            </w:r>
           </w:p>
         </w:tc>
         <w:tc>
@@ -9236,13 +9185,6 @@
                 <w:color w:val="1F497D" w:themeColor="text2"/>
               </w:rPr>
             </w:pPr>
-            <w:r>
-              <w:rPr>
-                <w:rFonts w:asciiTheme="minorHAnsi" w:hAnsiTheme="minorHAnsi"/>
-                <w:color w:val="1F497D" w:themeColor="text2"/>
-              </w:rPr>
-              <w:t>Saves the data</w:t>
-            </w:r>
           </w:p>
         </w:tc>
       </w:tr>
@@ -9285,13 +9227,6 @@
                 <w:color w:val="1F497D" w:themeColor="text2"/>
               </w:rPr>
             </w:pPr>
-            <w:r>
-              <w:rPr>
-                <w:rFonts w:asciiTheme="minorHAnsi" w:hAnsiTheme="minorHAnsi"/>
-                <w:color w:val="1F497D" w:themeColor="text2"/>
-              </w:rPr>
-              <w:t>System is running</w:t>
-            </w:r>
           </w:p>
         </w:tc>
       </w:tr>
@@ -9358,15 +9293,25 @@
                 <w:b/>
                 <w:color w:val="1F497D" w:themeColor="text2"/>
               </w:rPr>
-              <w:t>2) :</w:t>
+              <w:t>2</w:t>
             </w:r>
+            <w:proofErr w:type="gramStart"/>
             <w:r>
               <w:rPr>
                 <w:rFonts w:asciiTheme="minorHAnsi" w:hAnsiTheme="minorHAnsi"/>
                 <w:b/>
                 <w:color w:val="1F497D" w:themeColor="text2"/>
               </w:rPr>
-              <w:t xml:space="preserve"> Edit , show and delete employee’s courses and course-related info</w:t>
+              <w:t>) :</w:t>
+            </w:r>
+            <w:proofErr w:type="gramEnd"/>
+            <w:r>
+              <w:rPr>
+                <w:rFonts w:asciiTheme="minorHAnsi" w:hAnsiTheme="minorHAnsi"/>
+                <w:b/>
+                <w:color w:val="1F497D" w:themeColor="text2"/>
+              </w:rPr>
+              <w:t xml:space="preserve"> </w:t>
             </w:r>
           </w:p>
         </w:tc>
@@ -9509,13 +9454,6 @@
                 <w:color w:val="1F497D" w:themeColor="text2"/>
               </w:rPr>
             </w:pPr>
-            <w:r>
-              <w:rPr>
-                <w:rFonts w:asciiTheme="minorHAnsi" w:hAnsiTheme="minorHAnsi"/>
-                <w:color w:val="1F497D" w:themeColor="text2"/>
-              </w:rPr>
-              <w:t>Click the appropriate button</w:t>
-            </w:r>
           </w:p>
         </w:tc>
         <w:tc>
@@ -9592,21 +9530,6 @@
                 <w:color w:val="1F497D" w:themeColor="text2"/>
               </w:rPr>
             </w:pPr>
-            <w:r>
-              <w:rPr>
-                <w:rFonts w:asciiTheme="minorHAnsi" w:hAnsiTheme="minorHAnsi"/>
-                <w:color w:val="1F497D" w:themeColor="text2"/>
-              </w:rPr>
-              <w:t xml:space="preserve">Opens modals for editing or deleting or showing </w:t>
-            </w:r>
-            <w:r>
-              <w:rPr>
-                <w:rFonts w:asciiTheme="minorHAnsi" w:hAnsiTheme="minorHAnsi"/>
-                <w:bCs/>
-                <w:color w:val="1F497D" w:themeColor="text2"/>
-              </w:rPr>
-              <w:t>employee’s courses and course-related info</w:t>
-            </w:r>
           </w:p>
         </w:tc>
       </w:tr>
@@ -9649,20 +9572,6 @@
                 <w:color w:val="1F497D" w:themeColor="text2"/>
               </w:rPr>
             </w:pPr>
-            <w:r>
-              <w:rPr>
-                <w:rFonts w:asciiTheme="minorHAnsi" w:hAnsiTheme="minorHAnsi"/>
-                <w:color w:val="1F497D" w:themeColor="text2"/>
-              </w:rPr>
-              <w:t>S</w:t>
-            </w:r>
-            <w:r>
-              <w:rPr>
-                <w:rFonts w:asciiTheme="minorHAnsi" w:hAnsiTheme="minorHAnsi"/>
-                <w:color w:val="1F497D" w:themeColor="text2"/>
-              </w:rPr>
-              <w:t>ystem is running</w:t>
-            </w:r>
           </w:p>
         </w:tc>
       </w:tr>
@@ -9766,13 +9675,23 @@
                 <w:color w:val="1F497D" w:themeColor="text2"/>
               </w:rPr>
             </w:pPr>
+            <w:proofErr w:type="gramStart"/>
             <w:r>
               <w:rPr>
                 <w:rFonts w:asciiTheme="minorHAnsi" w:hAnsiTheme="minorHAnsi"/>
                 <w:b/>
                 <w:color w:val="1F497D" w:themeColor="text2"/>
               </w:rPr>
-              <w:t>Non Functional Requirements:</w:t>
+              <w:t>Non Functional</w:t>
+            </w:r>
+            <w:proofErr w:type="gramEnd"/>
+            <w:r>
+              <w:rPr>
+                <w:rFonts w:asciiTheme="minorHAnsi" w:hAnsiTheme="minorHAnsi"/>
+                <w:b/>
+                <w:color w:val="1F497D" w:themeColor="text2"/>
+              </w:rPr>
+              <w:t xml:space="preserve"> Requirements:</w:t>
             </w:r>
           </w:p>
         </w:tc>
@@ -10077,7 +9996,25 @@
                 <w:b/>
                 <w:color w:val="1F497D" w:themeColor="text2"/>
               </w:rPr>
-              <w:t xml:space="preserve"> &lt;optinal&gt;</w:t>
+              <w:t xml:space="preserve"> &lt;</w:t>
+            </w:r>
+            <w:proofErr w:type="spellStart"/>
+            <w:r>
+              <w:rPr>
+                <w:rFonts w:asciiTheme="minorHAnsi" w:hAnsiTheme="minorHAnsi"/>
+                <w:b/>
+                <w:color w:val="1F497D" w:themeColor="text2"/>
+              </w:rPr>
+              <w:t>optinal</w:t>
+            </w:r>
+            <w:proofErr w:type="spellEnd"/>
+            <w:r>
+              <w:rPr>
+                <w:rFonts w:asciiTheme="minorHAnsi" w:hAnsiTheme="minorHAnsi"/>
+                <w:b/>
+                <w:color w:val="1F497D" w:themeColor="text2"/>
+              </w:rPr>
+              <w:t>&gt;</w:t>
             </w:r>
           </w:p>
         </w:tc>
@@ -10372,54 +10309,7 @@
       </w:r>
       <w:bookmarkEnd w:id="68"/>
     </w:p>
-    <w:p>
-      <w:r>
-        <w:rPr>
-          <w:noProof/>
-        </w:rPr>
-        <w:drawing>
-          <wp:inline distT="0" distB="0" distL="0" distR="0" wp14:anchorId="53071DC5" wp14:editId="344B3D1B">
-            <wp:extent cx="5943600" cy="2802255"/>
-            <wp:effectExtent l="0" t="0" r="0" b="0"/>
-            <wp:docPr id="243709197" name="Picture 2"/>
-            <wp:cNvGraphicFramePr>
-              <a:graphicFrameLocks xmlns:a="http://schemas.openxmlformats.org/drawingml/2006/main" noChangeAspect="1"/>
-            </wp:cNvGraphicFramePr>
-            <a:graphic xmlns:a="http://schemas.openxmlformats.org/drawingml/2006/main">
-              <a:graphicData uri="http://schemas.openxmlformats.org/drawingml/2006/picture">
-                <pic:pic xmlns:pic="http://schemas.openxmlformats.org/drawingml/2006/picture">
-                  <pic:nvPicPr>
-                    <pic:cNvPr id="243709197" name="Picture 243709197"/>
-                    <pic:cNvPicPr/>
-                  </pic:nvPicPr>
-                  <pic:blipFill>
-                    <a:blip r:embed="rId15">
-                      <a:extLst>
-                        <a:ext uri="{28A0092B-C50C-407E-A947-70E740481C1C}">
-                          <a14:useLocalDpi xmlns:a14="http://schemas.microsoft.com/office/drawing/2010/main" val="0"/>
-                        </a:ext>
-                      </a:extLst>
-                    </a:blip>
-                    <a:stretch>
-                      <a:fillRect/>
-                    </a:stretch>
-                  </pic:blipFill>
-                  <pic:spPr>
-                    <a:xfrm>
-                      <a:off x="0" y="0"/>
-                      <a:ext cx="5943600" cy="2802255"/>
-                    </a:xfrm>
-                    <a:prstGeom prst="rect">
-                      <a:avLst/>
-                    </a:prstGeom>
-                  </pic:spPr>
-                </pic:pic>
-              </a:graphicData>
-            </a:graphic>
-          </wp:inline>
-        </w:drawing>
-      </w:r>
-    </w:p>
+    <w:p/>
     <w:p>
       <w:pPr>
         <w:tabs>
@@ -13655,18 +13545,12 @@
 </file>
 
 <file path=customXml/item1.xml><?xml version="1.0" encoding="utf-8"?>
-<p:properties xmlns:p="http://schemas.microsoft.com/office/2006/metadata/properties" xmlns:xsi="http://www.w3.org/2001/XMLSchema-instance" xmlns:pc="http://schemas.microsoft.com/office/infopath/2007/PartnerControls">
-  <documentManagement/>
-</p:properties>
+<b:Sources xmlns:b="http://schemas.openxmlformats.org/officeDocument/2006/bibliography" xmlns="http://schemas.openxmlformats.org/officeDocument/2006/bibliography" SelectedStyle="\APASixthEditionOfficeOnline.xsl" StyleName="APA" Version="6"/>
 </file>
 
 <file path=customXml/item2.xml><?xml version="1.0" encoding="utf-8"?>
 <?mso-contentType ?>
-<FormTemplates xmlns="http://schemas.microsoft.com/sharepoint/v3/contenttype/forms">
-  <Display>DocumentLibraryForm</Display>
-  <Edit>DocumentLibraryForm</Edit>
-  <New>DocumentLibraryForm</New>
-</FormTemplates>
+<SharedContentType xmlns="Microsoft.SharePoint.Taxonomy.ContentTypeSync" SourceId="c0c03e98-688a-467b-905c-5430179d3aac" ContentTypeId="0x0101" PreviousValue="false"/>
 </file>
 
 <file path=customXml/item3.xml><?xml version="1.0" encoding="utf-8"?>
@@ -13785,26 +13669,31 @@
 
 <file path=customXml/item4.xml><?xml version="1.0" encoding="utf-8"?>
 <?mso-contentType ?>
-<SharedContentType xmlns="Microsoft.SharePoint.Taxonomy.ContentTypeSync" SourceId="c0c03e98-688a-467b-905c-5430179d3aac" ContentTypeId="0x0101" PreviousValue="false"/>
+<FormTemplates xmlns="http://schemas.microsoft.com/sharepoint/v3/contenttype/forms">
+  <Display>DocumentLibraryForm</Display>
+  <Edit>DocumentLibraryForm</Edit>
+  <New>DocumentLibraryForm</New>
+</FormTemplates>
 </file>
 
 <file path=customXml/item5.xml><?xml version="1.0" encoding="utf-8"?>
-<b:Sources xmlns:b="http://schemas.openxmlformats.org/officeDocument/2006/bibliography" xmlns="http://schemas.openxmlformats.org/officeDocument/2006/bibliography" SelectedStyle="\APASixthEditionOfficeOnline.xsl" StyleName="APA" Version="6"/>
+<p:properties xmlns:p="http://schemas.microsoft.com/office/2006/metadata/properties" xmlns:xsi="http://www.w3.org/2001/XMLSchema-instance" xmlns:pc="http://schemas.microsoft.com/office/infopath/2007/PartnerControls">
+  <documentManagement/>
+</p:properties>
 </file>
 
 <file path=customXml/itemProps1.xml><?xml version="1.0" encoding="utf-8"?>
-<ds:datastoreItem xmlns:ds="http://schemas.openxmlformats.org/officeDocument/2006/customXml" ds:itemID="{9BB04793-B449-4096-AFFF-A1FF695DC1BD}">
+<ds:datastoreItem xmlns:ds="http://schemas.openxmlformats.org/officeDocument/2006/customXml" ds:itemID="{41E17DAE-C921-4FBA-81CD-964B52D5FD27}">
   <ds:schemaRefs>
-    <ds:schemaRef ds:uri="http://schemas.microsoft.com/office/2006/metadata/properties"/>
-    <ds:schemaRef ds:uri="http://schemas.microsoft.com/office/infopath/2007/PartnerControls"/>
+    <ds:schemaRef ds:uri="http://schemas.openxmlformats.org/officeDocument/2006/bibliography"/>
   </ds:schemaRefs>
 </ds:datastoreItem>
 </file>
 
 <file path=customXml/itemProps2.xml><?xml version="1.0" encoding="utf-8"?>
-<ds:datastoreItem xmlns:ds="http://schemas.openxmlformats.org/officeDocument/2006/customXml" ds:itemID="{397CA99E-F439-498A-B644-DCBF9497F0B3}">
+<ds:datastoreItem xmlns:ds="http://schemas.openxmlformats.org/officeDocument/2006/customXml" ds:itemID="{3B40F0BF-406D-491E-A5AC-B33F21CEE4DB}">
   <ds:schemaRefs>
-    <ds:schemaRef ds:uri="http://schemas.microsoft.com/sharepoint/v3/contenttype/forms"/>
+    <ds:schemaRef ds:uri="Microsoft.SharePoint.Taxonomy.ContentTypeSync"/>
   </ds:schemaRefs>
 </ds:datastoreItem>
 </file>
@@ -13826,17 +13715,18 @@
 </file>
 
 <file path=customXml/itemProps4.xml><?xml version="1.0" encoding="utf-8"?>
-<ds:datastoreItem xmlns:ds="http://schemas.openxmlformats.org/officeDocument/2006/customXml" ds:itemID="{3B40F0BF-406D-491E-A5AC-B33F21CEE4DB}">
+<ds:datastoreItem xmlns:ds="http://schemas.openxmlformats.org/officeDocument/2006/customXml" ds:itemID="{397CA99E-F439-498A-B644-DCBF9497F0B3}">
   <ds:schemaRefs>
-    <ds:schemaRef ds:uri="Microsoft.SharePoint.Taxonomy.ContentTypeSync"/>
+    <ds:schemaRef ds:uri="http://schemas.microsoft.com/sharepoint/v3/contenttype/forms"/>
   </ds:schemaRefs>
 </ds:datastoreItem>
 </file>
 
 <file path=customXml/itemProps5.xml><?xml version="1.0" encoding="utf-8"?>
-<ds:datastoreItem xmlns:ds="http://schemas.openxmlformats.org/officeDocument/2006/customXml" ds:itemID="{41E17DAE-C921-4FBA-81CD-964B52D5FD27}">
+<ds:datastoreItem xmlns:ds="http://schemas.openxmlformats.org/officeDocument/2006/customXml" ds:itemID="{9BB04793-B449-4096-AFFF-A1FF695DC1BD}">
   <ds:schemaRefs>
-    <ds:schemaRef ds:uri="http://schemas.openxmlformats.org/officeDocument/2006/bibliography"/>
+    <ds:schemaRef ds:uri="http://schemas.microsoft.com/office/2006/metadata/properties"/>
+    <ds:schemaRef ds:uri="http://schemas.microsoft.com/office/infopath/2007/PartnerControls"/>
   </ds:schemaRefs>
 </ds:datastoreItem>
 </file>
</xml_diff>